<commit_message>
Add ASP.NET Identity - Important for Authentication Part
</commit_message>
<xml_diff>
--- a/Documentation/4. Add Dbcontext to infrastructure.docx
+++ b/Documentation/4. Add Dbcontext to infrastructure.docx
@@ -149,11 +149,19 @@
       </w:r>
       <w:proofErr w:type="spellStart"/>
       <w:r>
-        <w:t>Restaurants.Infrastructure.csproj</w:t>
-      </w:r>
-      <w:proofErr w:type="spellEnd"/>
-      <w:r>
-        <w:t xml:space="preserve"> -s ../</w:t>
+        <w:t>Restaurants.Infrastructure</w:t>
+      </w:r>
+      <w:proofErr w:type="spellEnd"/>
+      <w:r>
+        <w:t xml:space="preserve"> -s</w:t>
+      </w:r>
+      <w:proofErr w:type="gramStart"/>
+      <w:r>
+        <w:t xml:space="preserve"> ..</w:t>
+      </w:r>
+      <w:proofErr w:type="gramEnd"/>
+      <w:r>
+        <w:t>/</w:t>
       </w:r>
       <w:proofErr w:type="spellStart"/>
       <w:r>
@@ -165,7 +173,7 @@
       </w:r>
       <w:proofErr w:type="spellStart"/>
       <w:r>
-        <w:t>Restaurants.Api.csproj</w:t>
+        <w:t>Restaurants.Api</w:t>
       </w:r>
       <w:proofErr w:type="spellEnd"/>
     </w:p>
@@ -183,6 +191,9 @@
     </w:p>
     <w:p>
       <w:r>
+        <w:rPr>
+          <w:noProof/>
+        </w:rPr>
         <w:drawing>
           <wp:inline distT="0" distB="0" distL="0" distR="0" wp14:anchorId="51DF4B3F" wp14:editId="71E4F7B6">
             <wp:extent cx="5943600" cy="2058670"/>
@@ -234,6 +245,9 @@
     </w:p>
     <w:p>
       <w:r>
+        <w:rPr>
+          <w:noProof/>
+        </w:rPr>
         <w:drawing>
           <wp:inline distT="0" distB="0" distL="0" distR="0" wp14:anchorId="3BB01904" wp14:editId="261AE060">
             <wp:extent cx="5943600" cy="2395855"/>
@@ -311,6 +325,9 @@
     </w:p>
     <w:p>
       <w:r>
+        <w:rPr>
+          <w:noProof/>
+        </w:rPr>
         <w:drawing>
           <wp:inline distT="0" distB="0" distL="0" distR="0" wp14:anchorId="19755E9D" wp14:editId="31FF5142">
             <wp:extent cx="5943600" cy="1198880"/>
@@ -350,6 +367,9 @@
     </w:p>
     <w:p>
       <w:r>
+        <w:rPr>
+          <w:noProof/>
+        </w:rPr>
         <w:drawing>
           <wp:inline distT="0" distB="0" distL="0" distR="0" wp14:anchorId="01DDAC25" wp14:editId="1A430D15">
             <wp:extent cx="3721100" cy="2730500"/>
@@ -423,6 +443,9 @@
     </w:p>
     <w:p>
       <w:r>
+        <w:rPr>
+          <w:noProof/>
+        </w:rPr>
         <w:drawing>
           <wp:inline distT="0" distB="0" distL="0" distR="0" wp14:anchorId="387EC282" wp14:editId="67145FEB">
             <wp:extent cx="5943600" cy="654050"/>
@@ -495,6 +518,9 @@
     </w:p>
     <w:p>
       <w:r>
+        <w:rPr>
+          <w:noProof/>
+        </w:rPr>
         <w:drawing>
           <wp:inline distT="0" distB="0" distL="0" distR="0" wp14:anchorId="50983E62" wp14:editId="3897DF74">
             <wp:extent cx="5715000" cy="3302000"/>
@@ -573,11 +599,19 @@
       </w:r>
       <w:proofErr w:type="spellStart"/>
       <w:r>
-        <w:t>Restaurants.Infrastructure.csproj</w:t>
-      </w:r>
-      <w:proofErr w:type="spellEnd"/>
-      <w:r>
-        <w:t xml:space="preserve"> -s ../</w:t>
+        <w:t>Restaurants.Infrastructure</w:t>
+      </w:r>
+      <w:proofErr w:type="spellEnd"/>
+      <w:r>
+        <w:t xml:space="preserve"> -s</w:t>
+      </w:r>
+      <w:proofErr w:type="gramStart"/>
+      <w:r>
+        <w:t xml:space="preserve"> ..</w:t>
+      </w:r>
+      <w:proofErr w:type="gramEnd"/>
+      <w:r>
+        <w:t>/</w:t>
       </w:r>
       <w:proofErr w:type="spellStart"/>
       <w:r>
@@ -589,7 +623,7 @@
       </w:r>
       <w:proofErr w:type="spellStart"/>
       <w:r>
-        <w:t>Restaurants.Api.csproj</w:t>
+        <w:t>Restaurants.Api</w:t>
       </w:r>
       <w:proofErr w:type="spellEnd"/>
     </w:p>
@@ -614,7 +648,7 @@
       </w:r>
       <w:proofErr w:type="spellStart"/>
       <w:r>
-        <w:t>Restaurants.Infrastructure.csproj</w:t>
+        <w:t>Restaurants.Infrastructure</w:t>
       </w:r>
       <w:proofErr w:type="spellEnd"/>
       <w:r>
@@ -630,12 +664,15 @@
       </w:r>
       <w:proofErr w:type="spellStart"/>
       <w:r>
-        <w:t>Restaurants.Api.csproj</w:t>
-      </w:r>
-      <w:proofErr w:type="spellEnd"/>
-    </w:p>
-    <w:p>
-      <w:r>
+        <w:t>Restaurants.Api</w:t>
+      </w:r>
+      <w:proofErr w:type="spellEnd"/>
+    </w:p>
+    <w:p>
+      <w:r>
+        <w:rPr>
+          <w:noProof/>
+        </w:rPr>
         <w:lastRenderedPageBreak/>
         <w:drawing>
           <wp:inline distT="0" distB="0" distL="0" distR="0" wp14:anchorId="6FA57B4C" wp14:editId="1976CF5B">
@@ -676,6 +713,9 @@
     </w:p>
     <w:p>
       <w:r>
+        <w:rPr>
+          <w:noProof/>
+        </w:rPr>
         <w:lastRenderedPageBreak/>
         <w:drawing>
           <wp:inline distT="0" distB="0" distL="0" distR="0" wp14:anchorId="6D13ACC5" wp14:editId="252D16FE">

</xml_diff>